<commit_message>
merge changes from main
</commit_message>
<xml_diff>
--- a/doc/perfs.docx
+++ b/doc/perfs.docx
@@ -10,10 +10,10 @@
       </w:tblPr>
       <w:tblGrid>
         <w:gridCol w:w="1870"/>
-        <w:gridCol w:w="1870"/>
-        <w:gridCol w:w="1870"/>
-        <w:gridCol w:w="1870"/>
-        <w:gridCol w:w="1870"/>
+        <w:gridCol w:w="1867"/>
+        <w:gridCol w:w="1867"/>
+        <w:gridCol w:w="1867"/>
+        <w:gridCol w:w="1869"/>
       </w:tblGrid>
       <w:tr>
         <w:tc>
@@ -90,6 +90,9 @@
         <w:tc>
           <w:tcPr>
             <w:tcW w:w="1870" w:type="dxa"/>
+            <w:tcBorders>
+              <w:right w:val="single" w:sz="12" w:space="0" w:color="auto"/>
+            </w:tcBorders>
             <w:shd w:val="clear" w:color="auto" w:fill="D9D9D9" w:themeFill="background1" w:themeFillShade="D9"/>
           </w:tcPr>
           <w:p>
@@ -114,6 +117,11 @@
         <w:tc>
           <w:tcPr>
             <w:tcW w:w="1870" w:type="dxa"/>
+            <w:tcBorders>
+              <w:top w:val="single" w:sz="12" w:space="0" w:color="auto"/>
+              <w:left w:val="single" w:sz="12" w:space="0" w:color="auto"/>
+              <w:right w:val="single" w:sz="12" w:space="0" w:color="auto"/>
+            </w:tcBorders>
             <w:shd w:val="clear" w:color="auto" w:fill="D9D9D9" w:themeFill="background1" w:themeFillShade="D9"/>
           </w:tcPr>
           <w:p>
@@ -199,6 +207,9 @@
         <w:tc>
           <w:tcPr>
             <w:tcW w:w="1870" w:type="dxa"/>
+            <w:tcBorders>
+              <w:right w:val="single" w:sz="12" w:space="0" w:color="auto"/>
+            </w:tcBorders>
             <w:shd w:val="clear" w:color="auto" w:fill="E2EFD9" w:themeFill="accent6" w:themeFillTint="33"/>
           </w:tcPr>
           <w:p>
@@ -219,6 +230,10 @@
         <w:tc>
           <w:tcPr>
             <w:tcW w:w="1870" w:type="dxa"/>
+            <w:tcBorders>
+              <w:left w:val="single" w:sz="12" w:space="0" w:color="auto"/>
+              <w:right w:val="single" w:sz="12" w:space="0" w:color="auto"/>
+            </w:tcBorders>
             <w:shd w:val="clear" w:color="auto" w:fill="D9E2F3" w:themeFill="accent1" w:themeFillTint="33"/>
           </w:tcPr>
           <w:p>
@@ -300,6 +315,9 @@
         <w:tc>
           <w:tcPr>
             <w:tcW w:w="1870" w:type="dxa"/>
+            <w:tcBorders>
+              <w:right w:val="single" w:sz="12" w:space="0" w:color="auto"/>
+            </w:tcBorders>
             <w:shd w:val="clear" w:color="auto" w:fill="E2EFD9" w:themeFill="accent6" w:themeFillTint="33"/>
           </w:tcPr>
           <w:p>
@@ -320,6 +338,10 @@
         <w:tc>
           <w:tcPr>
             <w:tcW w:w="1870" w:type="dxa"/>
+            <w:tcBorders>
+              <w:left w:val="single" w:sz="12" w:space="0" w:color="auto"/>
+              <w:right w:val="single" w:sz="12" w:space="0" w:color="auto"/>
+            </w:tcBorders>
             <w:shd w:val="clear" w:color="auto" w:fill="D9E2F3" w:themeFill="accent1" w:themeFillTint="33"/>
           </w:tcPr>
           <w:p>
@@ -407,6 +429,9 @@
         <w:tc>
           <w:tcPr>
             <w:tcW w:w="1870" w:type="dxa"/>
+            <w:tcBorders>
+              <w:right w:val="single" w:sz="12" w:space="0" w:color="auto"/>
+            </w:tcBorders>
             <w:shd w:val="clear" w:color="auto" w:fill="E2EFD9" w:themeFill="accent6" w:themeFillTint="33"/>
           </w:tcPr>
           <w:p>
@@ -427,6 +452,10 @@
         <w:tc>
           <w:tcPr>
             <w:tcW w:w="1870" w:type="dxa"/>
+            <w:tcBorders>
+              <w:left w:val="single" w:sz="12" w:space="0" w:color="auto"/>
+              <w:right w:val="single" w:sz="12" w:space="0" w:color="auto"/>
+            </w:tcBorders>
             <w:shd w:val="clear" w:color="auto" w:fill="D9E2F3" w:themeFill="accent1" w:themeFillTint="33"/>
           </w:tcPr>
           <w:p>
@@ -520,6 +549,9 @@
         <w:tc>
           <w:tcPr>
             <w:tcW w:w="1870" w:type="dxa"/>
+            <w:tcBorders>
+              <w:right w:val="single" w:sz="12" w:space="0" w:color="auto"/>
+            </w:tcBorders>
             <w:shd w:val="clear" w:color="auto" w:fill="E2EFD9" w:themeFill="accent6" w:themeFillTint="33"/>
           </w:tcPr>
           <w:p>
@@ -540,6 +572,11 @@
         <w:tc>
           <w:tcPr>
             <w:tcW w:w="1870" w:type="dxa"/>
+            <w:tcBorders>
+              <w:left w:val="single" w:sz="12" w:space="0" w:color="auto"/>
+              <w:bottom w:val="single" w:sz="12" w:space="0" w:color="auto"/>
+              <w:right w:val="single" w:sz="12" w:space="0" w:color="auto"/>
+            </w:tcBorders>
             <w:shd w:val="clear" w:color="auto" w:fill="D9E2F3" w:themeFill="accent1" w:themeFillTint="33"/>
           </w:tcPr>
           <w:p>
@@ -633,6 +670,9 @@
         <w:tc>
           <w:tcPr>
             <w:tcW w:w="1870" w:type="dxa"/>
+            <w:tcBorders>
+              <w:right w:val="single" w:sz="12" w:space="0" w:color="auto"/>
+            </w:tcBorders>
             <w:shd w:val="clear" w:color="auto" w:fill="A8D08D" w:themeFill="accent6" w:themeFillTint="99"/>
           </w:tcPr>
           <w:p>
@@ -657,6 +697,12 @@
         <w:tc>
           <w:tcPr>
             <w:tcW w:w="1870" w:type="dxa"/>
+            <w:tcBorders>
+              <w:top w:val="single" w:sz="12" w:space="0" w:color="auto"/>
+              <w:left w:val="single" w:sz="12" w:space="0" w:color="auto"/>
+              <w:bottom w:val="single" w:sz="12" w:space="0" w:color="auto"/>
+              <w:right w:val="single" w:sz="12" w:space="0" w:color="auto"/>
+            </w:tcBorders>
             <w:shd w:val="clear" w:color="auto" w:fill="8EAADB" w:themeFill="accent1" w:themeFillTint="99"/>
           </w:tcPr>
           <w:p>
@@ -664,11 +710,15 @@
               <w:jc w:val="center"/>
               <w:rPr>
                 <w:rFonts w:ascii="Consolas" w:hAnsi="Consolas"/>
-              </w:rPr>
-            </w:pPr>
-            <w:r>
-              <w:rPr>
-                <w:rFonts w:ascii="Consolas" w:hAnsi="Consolas"/>
+                <w:b/>
+                <w:bCs/>
+              </w:rPr>
+            </w:pPr>
+            <w:r>
+              <w:rPr>
+                <w:rFonts w:ascii="Consolas" w:hAnsi="Consolas"/>
+                <w:b/>
+                <w:bCs/>
               </w:rPr>
               <w:t>00:12.84</w:t>
             </w:r>

</xml_diff>